<commit_message>
Update Agenda for EMA Cognition Research Lifecycle Workshop.docx
</commit_message>
<xml_diff>
--- a/Agenda for EMA Cognition Research Lifecycle Workshop.docx
+++ b/Agenda for EMA Cognition Research Lifecycle Workshop.docx
@@ -193,8 +193,18 @@
           <w:sz w:val="16"/>
           <w:szCs w:val="16"/>
         </w:rPr>
-        <w:t>You will receive room information via email</w:t>
-      </w:r>
+        <w:t xml:space="preserve">You will receive room information via </w:t>
+      </w:r>
+      <w:proofErr w:type="gramStart"/>
+      <w:r>
+        <w:rPr>
+          <w:rFonts w:ascii="Aptos SemiBold" w:hAnsi="Aptos SemiBold"/>
+          <w:sz w:val="16"/>
+          <w:szCs w:val="16"/>
+        </w:rPr>
+        <w:t>email</w:t>
+      </w:r>
+      <w:proofErr w:type="gramEnd"/>
     </w:p>
     <w:p>
       <w:pPr>
@@ -685,6 +695,36 @@
               </w:rPr>
               <w:t xml:space="preserve">pm: </w:t>
             </w:r>
+            <w:r>
+              <w:rPr>
+                <w:rFonts w:ascii="Aptos Narrow" w:hAnsi="Aptos Narrow" w:cs="Arial"/>
+                <w:sz w:val="18"/>
+                <w:szCs w:val="18"/>
+              </w:rPr>
+              <w:t>Software Installation session</w:t>
+            </w:r>
+          </w:p>
+          <w:p>
+            <w:pPr>
+              <w:pStyle w:val="ListParagraph"/>
+              <w:numPr>
+                <w:ilvl w:val="2"/>
+                <w:numId w:val="2"/>
+              </w:numPr>
+              <w:rPr>
+                <w:rFonts w:ascii="Aptos Narrow" w:hAnsi="Aptos Narrow" w:cs="Arial"/>
+                <w:sz w:val="18"/>
+                <w:szCs w:val="18"/>
+              </w:rPr>
+            </w:pPr>
+            <w:r>
+              <w:rPr>
+                <w:rFonts w:ascii="Aptos Narrow" w:hAnsi="Aptos Narrow" w:cs="Arial"/>
+                <w:sz w:val="18"/>
+                <w:szCs w:val="18"/>
+              </w:rPr>
+              <w:t>Does everyone have everything they’ll need?</w:t>
+            </w:r>
           </w:p>
           <w:p>
             <w:pPr>
@@ -761,6 +801,14 @@
               </w:rPr>
               <w:t>: EMA Case Study Lightning Talks</w:t>
             </w:r>
+            <w:r>
+              <w:rPr>
+                <w:rFonts w:ascii="Aptos Narrow" w:hAnsi="Aptos Narrow" w:cs="Arial"/>
+                <w:sz w:val="18"/>
+                <w:szCs w:val="18"/>
+              </w:rPr>
+              <w:t xml:space="preserve"> &amp; QA</w:t>
+            </w:r>
           </w:p>
           <w:p>
             <w:pPr>
@@ -783,20 +831,14 @@
               </w:rPr>
               <w:t>Alexa Allan</w:t>
             </w:r>
-          </w:p>
-          <w:p>
-            <w:pPr>
-              <w:pStyle w:val="ListParagraph"/>
-              <w:numPr>
-                <w:ilvl w:val="2"/>
-                <w:numId w:val="2"/>
-              </w:numPr>
-              <w:rPr>
-                <w:rFonts w:ascii="Aptos Narrow" w:hAnsi="Aptos Narrow" w:cs="Arial"/>
-                <w:sz w:val="18"/>
-                <w:szCs w:val="18"/>
-              </w:rPr>
-            </w:pPr>
+            <w:r>
+              <w:rPr>
+                <w:rFonts w:ascii="Aptos Narrow" w:hAnsi="Aptos Narrow" w:cs="Arial"/>
+                <w:sz w:val="18"/>
+                <w:szCs w:val="18"/>
+              </w:rPr>
+              <w:t xml:space="preserve">, </w:t>
+            </w:r>
             <w:r>
               <w:rPr>
                 <w:rFonts w:ascii="Aptos Narrow" w:hAnsi="Aptos Narrow" w:cs="Arial"/>
@@ -1333,24 +1375,6 @@
               </w:rPr>
               <w:t>Location TBD</w:t>
             </w:r>
-          </w:p>
-          <w:p>
-            <w:pPr>
-              <w:rPr>
-                <w:rFonts w:ascii="Aptos Narrow" w:hAnsi="Aptos Narrow" w:cs="Arial"/>
-                <w:sz w:val="18"/>
-                <w:szCs w:val="18"/>
-              </w:rPr>
-            </w:pPr>
-          </w:p>
-          <w:p>
-            <w:pPr>
-              <w:rPr>
-                <w:rFonts w:ascii="Aptos Narrow" w:hAnsi="Aptos Narrow" w:cs="Arial"/>
-                <w:sz w:val="18"/>
-                <w:szCs w:val="18"/>
-              </w:rPr>
-            </w:pPr>
           </w:p>
         </w:tc>
       </w:tr>
@@ -1484,8 +1508,18 @@
                 <w:sz w:val="18"/>
                 <w:szCs w:val="18"/>
               </w:rPr>
-              <w:t>Break off into groups of 2 (or 3) and ideate/brainstorm a study idea that would be amenable to or enhanced by EMA data collection</w:t>
-            </w:r>
+              <w:t xml:space="preserve">Break off into groups of 2 (or 3) and ideate/brainstorm a study idea that would be amenable to or enhanced by EMA data </w:t>
+            </w:r>
+            <w:proofErr w:type="gramStart"/>
+            <w:r>
+              <w:rPr>
+                <w:rFonts w:ascii="Aptos Narrow" w:hAnsi="Aptos Narrow" w:cs="Arial"/>
+                <w:sz w:val="18"/>
+                <w:szCs w:val="18"/>
+              </w:rPr>
+              <w:t>collection</w:t>
+            </w:r>
+            <w:proofErr w:type="gramEnd"/>
           </w:p>
           <w:p>
             <w:pPr>
@@ -1506,8 +1540,18 @@
                 <w:sz w:val="18"/>
                 <w:szCs w:val="18"/>
               </w:rPr>
-              <w:t>Write up a short description of the study and measures to be included</w:t>
-            </w:r>
+              <w:t xml:space="preserve">Write up a short description of the study and measures to be </w:t>
+            </w:r>
+            <w:proofErr w:type="gramStart"/>
+            <w:r>
+              <w:rPr>
+                <w:rFonts w:ascii="Aptos Narrow" w:hAnsi="Aptos Narrow" w:cs="Arial"/>
+                <w:sz w:val="18"/>
+                <w:szCs w:val="18"/>
+              </w:rPr>
+              <w:t>included</w:t>
+            </w:r>
+            <w:proofErr w:type="gramEnd"/>
           </w:p>
           <w:p>
             <w:pPr>
@@ -1664,6 +1708,7 @@
               </w:rPr>
               <w:t xml:space="preserve">with Qualtrics, and </w:t>
             </w:r>
+            <w:proofErr w:type="spellStart"/>
             <w:r>
               <w:rPr>
                 <w:rFonts w:ascii="Aptos Narrow" w:hAnsi="Aptos Narrow" w:cs="Arial"/>
@@ -1672,6 +1717,7 @@
               </w:rPr>
               <w:t>Metricwire</w:t>
             </w:r>
+            <w:proofErr w:type="spellEnd"/>
           </w:p>
           <w:p>
             <w:pPr>
@@ -1724,14 +1770,34 @@
               </w:rPr>
               <w:t xml:space="preserve">Qualtrics, </w:t>
             </w:r>
-            <w:r>
-              <w:rPr>
-                <w:rFonts w:ascii="Aptos Narrow" w:hAnsi="Aptos Narrow" w:cs="Arial"/>
-                <w:sz w:val="18"/>
-                <w:szCs w:val="18"/>
-              </w:rPr>
-              <w:t>Metricwire and experience the study from participant perspective</w:t>
-            </w:r>
+            <w:proofErr w:type="spellStart"/>
+            <w:r>
+              <w:rPr>
+                <w:rFonts w:ascii="Aptos Narrow" w:hAnsi="Aptos Narrow" w:cs="Arial"/>
+                <w:sz w:val="18"/>
+                <w:szCs w:val="18"/>
+              </w:rPr>
+              <w:t>Metricwire</w:t>
+            </w:r>
+            <w:proofErr w:type="spellEnd"/>
+            <w:r>
+              <w:rPr>
+                <w:rFonts w:ascii="Aptos Narrow" w:hAnsi="Aptos Narrow" w:cs="Arial"/>
+                <w:sz w:val="18"/>
+                <w:szCs w:val="18"/>
+              </w:rPr>
+              <w:t xml:space="preserve"> and experience the study from participant </w:t>
+            </w:r>
+            <w:proofErr w:type="gramStart"/>
+            <w:r>
+              <w:rPr>
+                <w:rFonts w:ascii="Aptos Narrow" w:hAnsi="Aptos Narrow" w:cs="Arial"/>
+                <w:sz w:val="18"/>
+                <w:szCs w:val="18"/>
+              </w:rPr>
+              <w:t>perspective</w:t>
+            </w:r>
+            <w:proofErr w:type="gramEnd"/>
           </w:p>
           <w:p>
             <w:pPr>
@@ -1932,8 +1998,18 @@
                 <w:sz w:val="18"/>
                 <w:szCs w:val="18"/>
               </w:rPr>
-              <w:t>Intro to grant mechanisms</w:t>
-            </w:r>
+              <w:t xml:space="preserve">Intro to grant </w:t>
+            </w:r>
+            <w:proofErr w:type="gramStart"/>
+            <w:r>
+              <w:rPr>
+                <w:rFonts w:ascii="Aptos Narrow" w:hAnsi="Aptos Narrow" w:cs="Arial"/>
+                <w:sz w:val="18"/>
+                <w:szCs w:val="18"/>
+              </w:rPr>
+              <w:t>mechanisms</w:t>
+            </w:r>
+            <w:proofErr w:type="gramEnd"/>
           </w:p>
           <w:p>
             <w:pPr>
@@ -1954,8 +2030,18 @@
                 <w:sz w:val="18"/>
                 <w:szCs w:val="18"/>
               </w:rPr>
-              <w:t>What are expectations for writing group</w:t>
-            </w:r>
+              <w:t xml:space="preserve">What are expectations for writing </w:t>
+            </w:r>
+            <w:proofErr w:type="gramStart"/>
+            <w:r>
+              <w:rPr>
+                <w:rFonts w:ascii="Aptos Narrow" w:hAnsi="Aptos Narrow" w:cs="Arial"/>
+                <w:sz w:val="18"/>
+                <w:szCs w:val="18"/>
+              </w:rPr>
+              <w:t>group</w:t>
+            </w:r>
+            <w:proofErr w:type="gramEnd"/>
           </w:p>
           <w:p>
             <w:pPr>
@@ -2145,8 +2231,18 @@
                 <w:sz w:val="18"/>
                 <w:szCs w:val="18"/>
               </w:rPr>
-              <w:t xml:space="preserve"> Building a data pipeline for EMA data cleaning</w:t>
-            </w:r>
+              <w:t xml:space="preserve"> Building a data pipeline for EMA data </w:t>
+            </w:r>
+            <w:proofErr w:type="gramStart"/>
+            <w:r>
+              <w:rPr>
+                <w:rFonts w:ascii="Aptos Narrow" w:hAnsi="Aptos Narrow" w:cs="Arial"/>
+                <w:sz w:val="18"/>
+                <w:szCs w:val="18"/>
+              </w:rPr>
+              <w:t>cleaning</w:t>
+            </w:r>
+            <w:proofErr w:type="gramEnd"/>
           </w:p>
           <w:p>
             <w:pPr>
@@ -2331,8 +2427,18 @@
                 <w:sz w:val="18"/>
                 <w:szCs w:val="18"/>
               </w:rPr>
-              <w:t>Read data from APIs</w:t>
-            </w:r>
+              <w:t xml:space="preserve">Read data from </w:t>
+            </w:r>
+            <w:proofErr w:type="gramStart"/>
+            <w:r>
+              <w:rPr>
+                <w:rFonts w:ascii="Aptos Narrow" w:hAnsi="Aptos Narrow" w:cs="Arial"/>
+                <w:sz w:val="18"/>
+                <w:szCs w:val="18"/>
+              </w:rPr>
+              <w:t>APIs</w:t>
+            </w:r>
+            <w:proofErr w:type="gramEnd"/>
           </w:p>
           <w:p>
             <w:pPr>
@@ -2459,7 +2565,25 @@
                 <w:sz w:val="18"/>
                 <w:szCs w:val="18"/>
               </w:rPr>
-              <w:t xml:space="preserve"> Analyze workshop data </w:t>
+              <w:t xml:space="preserve"> Analyze workshop </w:t>
+            </w:r>
+            <w:proofErr w:type="gramStart"/>
+            <w:r>
+              <w:rPr>
+                <w:rFonts w:ascii="Aptos Narrow" w:hAnsi="Aptos Narrow" w:cs="Arial"/>
+                <w:sz w:val="18"/>
+                <w:szCs w:val="18"/>
+              </w:rPr>
+              <w:t>data</w:t>
+            </w:r>
+            <w:proofErr w:type="gramEnd"/>
+            <w:r>
+              <w:rPr>
+                <w:rFonts w:ascii="Aptos Narrow" w:hAnsi="Aptos Narrow" w:cs="Arial"/>
+                <w:sz w:val="18"/>
+                <w:szCs w:val="18"/>
+              </w:rPr>
+              <w:t xml:space="preserve"> </w:t>
             </w:r>
           </w:p>
           <w:p>
@@ -2722,8 +2846,18 @@
                 <w:sz w:val="18"/>
                 <w:szCs w:val="18"/>
               </w:rPr>
-              <w:t>group discussion about new horizons in EMA, mHealth Research</w:t>
-            </w:r>
+              <w:t xml:space="preserve">group discussion about new horizons in EMA, mHealth </w:t>
+            </w:r>
+            <w:proofErr w:type="gramStart"/>
+            <w:r>
+              <w:rPr>
+                <w:rFonts w:ascii="Aptos Narrow" w:hAnsi="Aptos Narrow" w:cs="Arial"/>
+                <w:sz w:val="18"/>
+                <w:szCs w:val="18"/>
+              </w:rPr>
+              <w:t>Research</w:t>
+            </w:r>
+            <w:proofErr w:type="gramEnd"/>
           </w:p>
           <w:p>
             <w:pPr>
@@ -2857,7 +2991,25 @@
           <w:sz w:val="18"/>
           <w:szCs w:val="18"/>
         </w:rPr>
-        <w:t xml:space="preserve"> Irving’s, Yallah Taco</w:t>
+        <w:t xml:space="preserve"> Irving’s, </w:t>
+      </w:r>
+      <w:proofErr w:type="spellStart"/>
+      <w:r>
+        <w:rPr>
+          <w:rFonts w:ascii="Aptos Narrow" w:hAnsi="Aptos Narrow" w:cs="Arial"/>
+          <w:sz w:val="18"/>
+          <w:szCs w:val="18"/>
+        </w:rPr>
+        <w:t>Yallah</w:t>
+      </w:r>
+      <w:proofErr w:type="spellEnd"/>
+      <w:r>
+        <w:rPr>
+          <w:rFonts w:ascii="Aptos Narrow" w:hAnsi="Aptos Narrow" w:cs="Arial"/>
+          <w:sz w:val="18"/>
+          <w:szCs w:val="18"/>
+        </w:rPr>
+        <w:t xml:space="preserve"> Taco</w:t>
       </w:r>
       <w:r>
         <w:rPr>
@@ -3028,7 +3180,25 @@
           <w:sz w:val="18"/>
           <w:szCs w:val="18"/>
         </w:rPr>
-        <w:t xml:space="preserve">Join from PC, Mac, Linux, iOS or Android: </w:t>
+        <w:t xml:space="preserve">Join from PC, Mac, Linux, </w:t>
+      </w:r>
+      <w:proofErr w:type="gramStart"/>
+      <w:r>
+        <w:rPr>
+          <w:rFonts w:ascii="Aptos Narrow" w:hAnsi="Aptos Narrow" w:cs="Arial"/>
+          <w:sz w:val="18"/>
+          <w:szCs w:val="18"/>
+        </w:rPr>
+        <w:t>iOS</w:t>
+      </w:r>
+      <w:proofErr w:type="gramEnd"/>
+      <w:r>
+        <w:rPr>
+          <w:rFonts w:ascii="Aptos Narrow" w:hAnsi="Aptos Narrow" w:cs="Arial"/>
+          <w:sz w:val="18"/>
+          <w:szCs w:val="18"/>
+        </w:rPr>
+        <w:t xml:space="preserve"> or Android: </w:t>
       </w:r>
       <w:hyperlink r:id="rId9" w:history="1">
         <w:r>
@@ -4197,8 +4367,19 @@
         <w:rFonts w:ascii="Aptos SemiBold" w:hAnsi="Aptos SemiBold"/>
         <w:b/>
         <w:bCs/>
-        <w:sz w:val="20"/>
-        <w:szCs w:val="20"/>
+        <w:sz w:val="13"/>
+        <w:szCs w:val="13"/>
+      </w:rPr>
+    </w:pPr>
+  </w:p>
+  <w:p>
+    <w:pPr>
+      <w:rPr>
+        <w:rFonts w:ascii="Aptos SemiBold" w:hAnsi="Aptos SemiBold"/>
+        <w:b/>
+        <w:bCs/>
+        <w:sz w:val="13"/>
+        <w:szCs w:val="13"/>
       </w:rPr>
     </w:pPr>
     <w:r>
@@ -4206,8 +4387,8 @@
         <w:rFonts w:ascii="Aptos SemiBold" w:hAnsi="Aptos SemiBold"/>
         <w:b/>
         <w:bCs/>
-        <w:sz w:val="20"/>
-        <w:szCs w:val="20"/>
+        <w:sz w:val="13"/>
+        <w:szCs w:val="13"/>
       </w:rPr>
       <w:t>DIGITAL HEALTH METHODS WORKSHOP: FROM ASSESSMENT TO ANALYSIS</w:t>
     </w:r>

</xml_diff>